<commit_message>
backup rmd on 26May
All code worked on 26-May
</commit_message>
<xml_diff>
--- a/DOT-Survey-Data-Analysis-23-May-2016.docx
+++ b/DOT-Survey-Data-Analysis-23-May-2016.docx
@@ -833,6 +833,96 @@
           </wp:inline>
         </w:drawing>
       </w:r>
+      <w:r>
+        <w:t xml:space="preserve"> </w:t>
+      </w:r>
+      <w:r>
+        <w:drawing>
+          <wp:inline>
+            <wp:extent cx="5440680" cy="3110487"/>
+            <wp:effectExtent b="0" l="0" r="0" t="0"/>
+            <wp:docPr descr="" id="1" name="Picture"/>
+            <a:graphic>
+              <a:graphicData uri="http://schemas.openxmlformats.org/drawingml/2006/picture">
+                <pic:pic>
+                  <pic:nvPicPr>
+                    <pic:cNvPr descr="DOT-Survey-Data-Analysis-23-May-2016_files/figure-docx/DOT_demographics-6.png" id="0" name="Picture"/>
+                    <pic:cNvPicPr>
+                      <a:picLocks noChangeArrowheads="1" noChangeAspect="1"/>
+                    </pic:cNvPicPr>
+                  </pic:nvPicPr>
+                  <pic:blipFill>
+                    <a:blip r:embed="rId37"/>
+                    <a:stretch>
+                      <a:fillRect/>
+                    </a:stretch>
+                  </pic:blipFill>
+                  <pic:spPr bwMode="auto">
+                    <a:xfrm>
+                      <a:off x="0" y="0"/>
+                      <a:ext cx="5440680" cy="3110487"/>
+                    </a:xfrm>
+                    <a:prstGeom prst="rect">
+                      <a:avLst/>
+                    </a:prstGeom>
+                    <a:noFill/>
+                    <a:ln w="9525">
+                      <a:noFill/>
+                      <a:headEnd/>
+                      <a:tailEnd/>
+                    </a:ln>
+                  </pic:spPr>
+                </pic:pic>
+              </a:graphicData>
+            </a:graphic>
+          </wp:inline>
+        </w:drawing>
+      </w:r>
+      <w:r>
+        <w:t xml:space="preserve"> </w:t>
+      </w:r>
+      <w:r>
+        <w:drawing>
+          <wp:inline>
+            <wp:extent cx="5440680" cy="3110487"/>
+            <wp:effectExtent b="0" l="0" r="0" t="0"/>
+            <wp:docPr descr="" id="1" name="Picture"/>
+            <a:graphic>
+              <a:graphicData uri="http://schemas.openxmlformats.org/drawingml/2006/picture">
+                <pic:pic>
+                  <pic:nvPicPr>
+                    <pic:cNvPr descr="DOT-Survey-Data-Analysis-23-May-2016_files/figure-docx/DOT_demographics-7.png" id="0" name="Picture"/>
+                    <pic:cNvPicPr>
+                      <a:picLocks noChangeArrowheads="1" noChangeAspect="1"/>
+                    </pic:cNvPicPr>
+                  </pic:nvPicPr>
+                  <pic:blipFill>
+                    <a:blip r:embed="rId38"/>
+                    <a:stretch>
+                      <a:fillRect/>
+                    </a:stretch>
+                  </pic:blipFill>
+                  <pic:spPr bwMode="auto">
+                    <a:xfrm>
+                      <a:off x="0" y="0"/>
+                      <a:ext cx="5440680" cy="3110487"/>
+                    </a:xfrm>
+                    <a:prstGeom prst="rect">
+                      <a:avLst/>
+                    </a:prstGeom>
+                    <a:noFill/>
+                    <a:ln w="9525">
+                      <a:noFill/>
+                      <a:headEnd/>
+                      <a:tailEnd/>
+                    </a:ln>
+                  </pic:spPr>
+                </pic:pic>
+              </a:graphicData>
+            </a:graphic>
+          </wp:inline>
+        </w:drawing>
+      </w:r>
     </w:p>
     <w:p>
       <w:pPr>
@@ -1578,8 +1668,8 @@
       <w:pPr>
         <w:pStyle w:val="Heading4"/>
       </w:pPr>
-      <w:bookmarkStart w:id="37" w:name="executive-summary"/>
-      <w:bookmarkEnd w:id="37"/>
+      <w:bookmarkStart w:id="39" w:name="executive-summary"/>
+      <w:bookmarkEnd w:id="39"/>
       <w:r>
         <w:t xml:space="preserve">5.Executive Summary</w:t>
       </w:r>
@@ -1640,8 +1730,8 @@
       <w:pPr>
         <w:pStyle w:val="Heading3"/>
       </w:pPr>
-      <w:bookmarkStart w:id="38" w:name="research-question-i"/>
-      <w:bookmarkEnd w:id="38"/>
+      <w:bookmarkStart w:id="40" w:name="research-question-i"/>
+      <w:bookmarkEnd w:id="40"/>
       <w:r>
         <w:t xml:space="preserve">Research Question I</w:t>
       </w:r>
@@ -1777,28 +1867,1640 @@
     </w:p>
     <w:p>
       <w:pPr>
+        <w:pStyle w:val="Heading4"/>
+      </w:pPr>
+      <w:bookmarkStart w:id="41" w:name="what-devices-do-you-have-access-to"/>
+      <w:bookmarkEnd w:id="41"/>
+      <w:r>
+        <w:t xml:space="preserve">1. What devices do you have access to?</w:t>
+      </w:r>
+    </w:p>
+    <w:p>
+      <w:r>
+        <w:drawing>
+          <wp:inline>
+            <wp:extent cx="5440680" cy="3110487"/>
+            <wp:effectExtent b="0" l="0" r="0" t="0"/>
+            <wp:docPr descr="" id="1" name="Picture"/>
+            <a:graphic>
+              <a:graphicData uri="http://schemas.openxmlformats.org/drawingml/2006/picture">
+                <pic:pic>
+                  <pic:nvPicPr>
+                    <pic:cNvPr descr="DOT-Survey-Data-Analysis-23-May-2016_files/figure-docx/anal-dev-acc-by-gender-1.png" id="0" name="Picture"/>
+                    <pic:cNvPicPr>
+                      <a:picLocks noChangeArrowheads="1" noChangeAspect="1"/>
+                    </pic:cNvPicPr>
+                  </pic:nvPicPr>
+                  <pic:blipFill>
+                    <a:blip r:embed="rId42"/>
+                    <a:stretch>
+                      <a:fillRect/>
+                    </a:stretch>
+                  </pic:blipFill>
+                  <pic:spPr bwMode="auto">
+                    <a:xfrm>
+                      <a:off x="0" y="0"/>
+                      <a:ext cx="5440680" cy="3110487"/>
+                    </a:xfrm>
+                    <a:prstGeom prst="rect">
+                      <a:avLst/>
+                    </a:prstGeom>
+                    <a:noFill/>
+                    <a:ln w="9525">
+                      <a:noFill/>
+                      <a:headEnd/>
+                      <a:tailEnd/>
+                    </a:ln>
+                  </pic:spPr>
+                </pic:pic>
+              </a:graphicData>
+            </a:graphic>
+          </wp:inline>
+        </w:drawing>
+      </w:r>
+    </w:p>
+    <w:p>
+      <w:pPr>
         <w:pStyle w:val="SourceCode"/>
-        <w:numPr>
-          <w:numId w:val="1000"/>
-          <w:ilvl w:val="0"/>
-        </w:numPr>
-      </w:pPr>
-      <w:r>
-        <w:rPr>
-          <w:rStyle w:val="VerbatimChar"/>
-        </w:rPr>
-        <w:t xml:space="preserve"> ID Location LocationRespondent Gender GenderC AgeRange  AgeC</w:t>
-      </w:r>
-    </w:p>
-    <w:p>
-      <w:pPr>
-        <w:numPr>
-          <w:numId w:val="1000"/>
-          <w:ilvl w:val="0"/>
-        </w:numPr>
-      </w:pPr>
-      <w:r>
-        <w:t xml:space="preserve">1: 43413695 Uganda 2 female 3 25-30 2: 43413695 Uganda 2 female 3 25-30 3: 43413695 Uganda 2 female 3 25-30 4: 43413695 Uganda 2 female 3 25-30 5: 43413695 Uganda 2 female 3 25-30 Geography GeographyC device dev.avail.freq 1: 2 urban Basicmobilephone Multipletimes 2: 2 urban Featurerichmobilephone Multipletimes 3: 2 urban Laptop Multipletimes 4: 2 urban Smartphone Multipletimes 5: 2 urban Tablet Lessthanonceamonth</w:t>
+      </w:pPr>
+      <w:r>
+        <w:rPr>
+          <w:rStyle w:val="VerbatimChar"/>
+        </w:rPr>
+        <w:t xml:space="preserve">## [1] "Is there an association between respondent's Gender and device accessed ?"</w:t>
+      </w:r>
+    </w:p>
+    <w:p>
+      <w:pPr>
+        <w:pStyle w:val="SourceCode"/>
+      </w:pPr>
+      <w:r>
+        <w:rPr>
+          <w:rStyle w:val="VerbatimChar"/>
+        </w:rPr>
+        <w:t xml:space="preserve">## [1] "The response variable here is the device and the explanatory variable is Gender"</w:t>
+      </w:r>
+    </w:p>
+    <w:p>
+      <w:pPr>
+        <w:pStyle w:val="SourceCode"/>
+      </w:pPr>
+      <w:r>
+        <w:rPr>
+          <w:rStyle w:val="VerbatimChar"/>
+        </w:rPr>
+        <w:t xml:space="preserve">## [1] "A simpler - Chi.Square test should be sufficient to test for Independence"</w:t>
+      </w:r>
+    </w:p>
+    <w:tbl>
+      <w:tblPr>
+        <w:tblStyle w:val="TableNormal"/>
+        <w:tblW w:type="pct" w:w="0.0"/>
+      </w:tblPr>
+      <w:tblGrid/>
+      <w:tr>
+        <w:tc>
+          <w:tcPr>
+            <w:tcBorders>
+              <w:bottom w:val="single"/>
+            </w:tcBorders>
+            <w:vAlign w:val="bottom"/>
+          </w:tcPr>
+          <w:p>
+            <w:pPr>
+              <w:pStyle w:val="Compact"/>
+            </w:pPr>
+          </w:p>
+        </w:tc>
+        <w:tc>
+          <w:tcPr>
+            <w:tcBorders>
+              <w:bottom w:val="single"/>
+            </w:tcBorders>
+            <w:vAlign w:val="bottom"/>
+          </w:tcPr>
+          <w:p>
+            <w:pPr>
+              <w:pStyle w:val="Compact"/>
+              <w:jc w:val="right"/>
+            </w:pPr>
+            <w:r>
+              <w:t xml:space="preserve">female</w:t>
+            </w:r>
+          </w:p>
+        </w:tc>
+        <w:tc>
+          <w:tcPr>
+            <w:tcBorders>
+              <w:bottom w:val="single"/>
+            </w:tcBorders>
+            <w:vAlign w:val="bottom"/>
+          </w:tcPr>
+          <w:p>
+            <w:pPr>
+              <w:pStyle w:val="Compact"/>
+              <w:jc w:val="right"/>
+            </w:pPr>
+            <w:r>
+              <w:t xml:space="preserve">male</w:t>
+            </w:r>
+          </w:p>
+        </w:tc>
+      </w:tr>
+      <w:tr>
+        <w:tc>
+          <w:p>
+            <w:pPr>
+              <w:pStyle w:val="Compact"/>
+              <w:jc w:val="left"/>
+            </w:pPr>
+            <w:r>
+              <w:t xml:space="preserve">Basicmobilephone</w:t>
+            </w:r>
+          </w:p>
+        </w:tc>
+        <w:tc>
+          <w:p>
+            <w:pPr>
+              <w:pStyle w:val="Compact"/>
+              <w:jc w:val="right"/>
+            </w:pPr>
+            <w:r>
+              <w:t xml:space="preserve">0.5204545</w:t>
+            </w:r>
+          </w:p>
+        </w:tc>
+        <w:tc>
+          <w:p>
+            <w:pPr>
+              <w:pStyle w:val="Compact"/>
+              <w:jc w:val="right"/>
+            </w:pPr>
+            <w:r>
+              <w:t xml:space="preserve">0.4795455</w:t>
+            </w:r>
+          </w:p>
+        </w:tc>
+      </w:tr>
+      <w:tr>
+        <w:tc>
+          <w:p>
+            <w:pPr>
+              <w:pStyle w:val="Compact"/>
+              <w:jc w:val="left"/>
+            </w:pPr>
+            <w:r>
+              <w:t xml:space="preserve">Desktopcomputer</w:t>
+            </w:r>
+          </w:p>
+        </w:tc>
+        <w:tc>
+          <w:p>
+            <w:pPr>
+              <w:pStyle w:val="Compact"/>
+              <w:jc w:val="right"/>
+            </w:pPr>
+            <w:r>
+              <w:t xml:space="preserve">0.5833333</w:t>
+            </w:r>
+          </w:p>
+        </w:tc>
+        <w:tc>
+          <w:p>
+            <w:pPr>
+              <w:pStyle w:val="Compact"/>
+              <w:jc w:val="right"/>
+            </w:pPr>
+            <w:r>
+              <w:t xml:space="preserve">0.4166667</w:t>
+            </w:r>
+          </w:p>
+        </w:tc>
+      </w:tr>
+      <w:tr>
+        <w:tc>
+          <w:p>
+            <w:pPr>
+              <w:pStyle w:val="Compact"/>
+              <w:jc w:val="left"/>
+            </w:pPr>
+            <w:r>
+              <w:t xml:space="preserve">Featurerichmobilephone</w:t>
+            </w:r>
+          </w:p>
+        </w:tc>
+        <w:tc>
+          <w:p>
+            <w:pPr>
+              <w:pStyle w:val="Compact"/>
+              <w:jc w:val="right"/>
+            </w:pPr>
+            <w:r>
+              <w:t xml:space="preserve">0.5205479</w:t>
+            </w:r>
+          </w:p>
+        </w:tc>
+        <w:tc>
+          <w:p>
+            <w:pPr>
+              <w:pStyle w:val="Compact"/>
+              <w:jc w:val="right"/>
+            </w:pPr>
+            <w:r>
+              <w:t xml:space="preserve">0.4794521</w:t>
+            </w:r>
+          </w:p>
+        </w:tc>
+      </w:tr>
+      <w:tr>
+        <w:tc>
+          <w:p>
+            <w:pPr>
+              <w:pStyle w:val="Compact"/>
+              <w:jc w:val="left"/>
+            </w:pPr>
+            <w:r>
+              <w:t xml:space="preserve">Laptop</w:t>
+            </w:r>
+          </w:p>
+        </w:tc>
+        <w:tc>
+          <w:p>
+            <w:pPr>
+              <w:pStyle w:val="Compact"/>
+              <w:jc w:val="right"/>
+            </w:pPr>
+            <w:r>
+              <w:t xml:space="preserve">0.5205184</w:t>
+            </w:r>
+          </w:p>
+        </w:tc>
+        <w:tc>
+          <w:p>
+            <w:pPr>
+              <w:pStyle w:val="Compact"/>
+              <w:jc w:val="right"/>
+            </w:pPr>
+            <w:r>
+              <w:t xml:space="preserve">0.4794816</w:t>
+            </w:r>
+          </w:p>
+        </w:tc>
+      </w:tr>
+      <w:tr>
+        <w:tc>
+          <w:p>
+            <w:pPr>
+              <w:pStyle w:val="Compact"/>
+              <w:jc w:val="left"/>
+            </w:pPr>
+            <w:r>
+              <w:t xml:space="preserve">Smartphone</w:t>
+            </w:r>
+          </w:p>
+        </w:tc>
+        <w:tc>
+          <w:p>
+            <w:pPr>
+              <w:pStyle w:val="Compact"/>
+              <w:jc w:val="right"/>
+            </w:pPr>
+            <w:r>
+              <w:t xml:space="preserve">0.5193966</w:t>
+            </w:r>
+          </w:p>
+        </w:tc>
+        <w:tc>
+          <w:p>
+            <w:pPr>
+              <w:pStyle w:val="Compact"/>
+              <w:jc w:val="right"/>
+            </w:pPr>
+            <w:r>
+              <w:t xml:space="preserve">0.4806034</w:t>
+            </w:r>
+          </w:p>
+        </w:tc>
+      </w:tr>
+      <w:tr>
+        <w:tc>
+          <w:p>
+            <w:pPr>
+              <w:pStyle w:val="Compact"/>
+              <w:jc w:val="left"/>
+            </w:pPr>
+            <w:r>
+              <w:t xml:space="preserve">Tablet</w:t>
+            </w:r>
+          </w:p>
+        </w:tc>
+        <w:tc>
+          <w:p>
+            <w:pPr>
+              <w:pStyle w:val="Compact"/>
+              <w:jc w:val="right"/>
+            </w:pPr>
+            <w:r>
+              <w:t xml:space="preserve">0.5233853</w:t>
+            </w:r>
+          </w:p>
+        </w:tc>
+        <w:tc>
+          <w:p>
+            <w:pPr>
+              <w:pStyle w:val="Compact"/>
+              <w:jc w:val="right"/>
+            </w:pPr>
+            <w:r>
+              <w:t xml:space="preserve">0.4766147</w:t>
+            </w:r>
+          </w:p>
+        </w:tc>
+      </w:tr>
+    </w:tbl>
+    <w:p>
+      <w:pPr>
+        <w:pStyle w:val="SourceCode"/>
+      </w:pPr>
+      <w:r>
+        <w:rPr>
+          <w:rStyle w:val="VerbatimChar"/>
+        </w:rPr>
+        <w:t xml:space="preserve">## Call: xtabs(formula = ~device + GenderC, data = dot.gen.acc.dev.dt)</w:t>
+      </w:r>
+      <w:r>
+        <w:br w:type="textWrapping"/>
+      </w:r>
+      <w:r>
+        <w:rPr>
+          <w:rStyle w:val="VerbatimChar"/>
+        </w:rPr>
+        <w:t xml:space="preserve">## Number of cases in table: 2362 </w:t>
+      </w:r>
+      <w:r>
+        <w:br w:type="textWrapping"/>
+      </w:r>
+      <w:r>
+        <w:rPr>
+          <w:rStyle w:val="VerbatimChar"/>
+        </w:rPr>
+        <w:t xml:space="preserve">## Number of factors: 2 </w:t>
+      </w:r>
+      <w:r>
+        <w:br w:type="textWrapping"/>
+      </w:r>
+      <w:r>
+        <w:rPr>
+          <w:rStyle w:val="VerbatimChar"/>
+        </w:rPr>
+        <w:t xml:space="preserve">## Test for independence of all factors:</w:t>
+      </w:r>
+      <w:r>
+        <w:br w:type="textWrapping"/>
+      </w:r>
+      <w:r>
+        <w:rPr>
+          <w:rStyle w:val="VerbatimChar"/>
+        </w:rPr>
+        <w:t xml:space="preserve">##  Chisq = 1.6292, df = 5, p-value = 0.8977</w:t>
+      </w:r>
+    </w:p>
+    <w:p>
+      <w:r>
+        <w:drawing>
+          <wp:inline>
+            <wp:extent cx="5440680" cy="3110487"/>
+            <wp:effectExtent b="0" l="0" r="0" t="0"/>
+            <wp:docPr descr="" id="1" name="Picture"/>
+            <a:graphic>
+              <a:graphicData uri="http://schemas.openxmlformats.org/drawingml/2006/picture">
+                <pic:pic>
+                  <pic:nvPicPr>
+                    <pic:cNvPr descr="DOT-Survey-Data-Analysis-23-May-2016_files/figure-docx/anal-dev-acc-by-gender-2.png" id="0" name="Picture"/>
+                    <pic:cNvPicPr>
+                      <a:picLocks noChangeArrowheads="1" noChangeAspect="1"/>
+                    </pic:cNvPicPr>
+                  </pic:nvPicPr>
+                  <pic:blipFill>
+                    <a:blip r:embed="rId43"/>
+                    <a:stretch>
+                      <a:fillRect/>
+                    </a:stretch>
+                  </pic:blipFill>
+                  <pic:spPr bwMode="auto">
+                    <a:xfrm>
+                      <a:off x="0" y="0"/>
+                      <a:ext cx="5440680" cy="3110487"/>
+                    </a:xfrm>
+                    <a:prstGeom prst="rect">
+                      <a:avLst/>
+                    </a:prstGeom>
+                    <a:noFill/>
+                    <a:ln w="9525">
+                      <a:noFill/>
+                      <a:headEnd/>
+                      <a:tailEnd/>
+                    </a:ln>
+                  </pic:spPr>
+                </pic:pic>
+              </a:graphicData>
+            </a:graphic>
+          </wp:inline>
+        </w:drawing>
+      </w:r>
+    </w:p>
+    <w:p>
+      <w:pPr>
+        <w:pStyle w:val="Heading4"/>
+      </w:pPr>
+      <w:bookmarkStart w:id="44" w:name="how-often-do-you-actually-use-these-devices"/>
+      <w:bookmarkEnd w:id="44"/>
+      <w:r>
+        <w:t xml:space="preserve">2. How often do you actually use these devices?</w:t>
+      </w:r>
+    </w:p>
+    <w:p>
+      <w:r>
+        <w:drawing>
+          <wp:inline>
+            <wp:extent cx="5440680" cy="3110487"/>
+            <wp:effectExtent b="0" l="0" r="0" t="0"/>
+            <wp:docPr descr="" id="1" name="Picture"/>
+            <a:graphic>
+              <a:graphicData uri="http://schemas.openxmlformats.org/drawingml/2006/picture">
+                <pic:pic>
+                  <pic:nvPicPr>
+                    <pic:cNvPr descr="DOT-Survey-Data-Analysis-23-May-2016_files/figure-docx/anal-dev-use-by-gender-1.png" id="0" name="Picture"/>
+                    <pic:cNvPicPr>
+                      <a:picLocks noChangeArrowheads="1" noChangeAspect="1"/>
+                    </pic:cNvPicPr>
+                  </pic:nvPicPr>
+                  <pic:blipFill>
+                    <a:blip r:embed="rId45"/>
+                    <a:stretch>
+                      <a:fillRect/>
+                    </a:stretch>
+                  </pic:blipFill>
+                  <pic:spPr bwMode="auto">
+                    <a:xfrm>
+                      <a:off x="0" y="0"/>
+                      <a:ext cx="5440680" cy="3110487"/>
+                    </a:xfrm>
+                    <a:prstGeom prst="rect">
+                      <a:avLst/>
+                    </a:prstGeom>
+                    <a:noFill/>
+                    <a:ln w="9525">
+                      <a:noFill/>
+                      <a:headEnd/>
+                      <a:tailEnd/>
+                    </a:ln>
+                  </pic:spPr>
+                </pic:pic>
+              </a:graphicData>
+            </a:graphic>
+          </wp:inline>
+        </w:drawing>
+      </w:r>
+      <w:r>
+        <w:t xml:space="preserve"> </w:t>
+      </w:r>
+      <w:r>
+        <w:drawing>
+          <wp:inline>
+            <wp:extent cx="5440680" cy="3110487"/>
+            <wp:effectExtent b="0" l="0" r="0" t="0"/>
+            <wp:docPr descr="" id="1" name="Picture"/>
+            <a:graphic>
+              <a:graphicData uri="http://schemas.openxmlformats.org/drawingml/2006/picture">
+                <pic:pic>
+                  <pic:nvPicPr>
+                    <pic:cNvPr descr="DOT-Survey-Data-Analysis-23-May-2016_files/figure-docx/anal-dev-use-by-gender-2.png" id="0" name="Picture"/>
+                    <pic:cNvPicPr>
+                      <a:picLocks noChangeArrowheads="1" noChangeAspect="1"/>
+                    </pic:cNvPicPr>
+                  </pic:nvPicPr>
+                  <pic:blipFill>
+                    <a:blip r:embed="rId46"/>
+                    <a:stretch>
+                      <a:fillRect/>
+                    </a:stretch>
+                  </pic:blipFill>
+                  <pic:spPr bwMode="auto">
+                    <a:xfrm>
+                      <a:off x="0" y="0"/>
+                      <a:ext cx="5440680" cy="3110487"/>
+                    </a:xfrm>
+                    <a:prstGeom prst="rect">
+                      <a:avLst/>
+                    </a:prstGeom>
+                    <a:noFill/>
+                    <a:ln w="9525">
+                      <a:noFill/>
+                      <a:headEnd/>
+                      <a:tailEnd/>
+                    </a:ln>
+                  </pic:spPr>
+                </pic:pic>
+              </a:graphicData>
+            </a:graphic>
+          </wp:inline>
+        </w:drawing>
+      </w:r>
+    </w:p>
+    <w:p>
+      <w:pPr>
+        <w:pStyle w:val="SourceCode"/>
+      </w:pPr>
+      <w:r>
+        <w:rPr>
+          <w:rStyle w:val="VerbatimChar"/>
+        </w:rPr>
+        <w:t xml:space="preserve">## Call: xtabs(formula = ~use.dev.freq + GenderC + device.use, data = dot.gen.use.dev.dt)</w:t>
+      </w:r>
+      <w:r>
+        <w:br w:type="textWrapping"/>
+      </w:r>
+      <w:r>
+        <w:rPr>
+          <w:rStyle w:val="VerbatimChar"/>
+        </w:rPr>
+        <w:t xml:space="preserve">## Number of cases in table: 2358 </w:t>
+      </w:r>
+      <w:r>
+        <w:br w:type="textWrapping"/>
+      </w:r>
+      <w:r>
+        <w:rPr>
+          <w:rStyle w:val="VerbatimChar"/>
+        </w:rPr>
+        <w:t xml:space="preserve">## Number of factors: 3 </w:t>
+      </w:r>
+      <w:r>
+        <w:br w:type="textWrapping"/>
+      </w:r>
+      <w:r>
+        <w:rPr>
+          <w:rStyle w:val="VerbatimChar"/>
+        </w:rPr>
+        <w:t xml:space="preserve">## Test for independence of all factors:</w:t>
+      </w:r>
+      <w:r>
+        <w:br w:type="textWrapping"/>
+      </w:r>
+      <w:r>
+        <w:rPr>
+          <w:rStyle w:val="VerbatimChar"/>
+        </w:rPr>
+        <w:t xml:space="preserve">##  Chisq = 694.1, df = 93, p-value = 1.044e-92</w:t>
+      </w:r>
+      <w:r>
+        <w:br w:type="textWrapping"/>
+      </w:r>
+      <w:r>
+        <w:rPr>
+          <w:rStyle w:val="VerbatimChar"/>
+        </w:rPr>
+        <w:t xml:space="preserve">##  Chi-squared approximation may be incorrect</w:t>
+      </w:r>
+    </w:p>
+    <w:p>
+      <w:pPr>
+        <w:pStyle w:val="SourceCode"/>
+      </w:pPr>
+      <w:r>
+        <w:rPr>
+          <w:rStyle w:val="VerbatimChar"/>
+        </w:rPr>
+        <w:t xml:space="preserve">## [1] "check the observed and expected counts"</w:t>
+      </w:r>
+    </w:p>
+    <w:p>
+      <w:pPr>
+        <w:pStyle w:val="SourceCode"/>
+      </w:pPr>
+      <w:r>
+        <w:rPr>
+          <w:rStyle w:val="VerbatimChar"/>
+        </w:rPr>
+        <w:t xml:space="preserve">## , , device.use = Basicmobilephone</w:t>
+      </w:r>
+      <w:r>
+        <w:br w:type="textWrapping"/>
+      </w:r>
+      <w:r>
+        <w:rPr>
+          <w:rStyle w:val="VerbatimChar"/>
+        </w:rPr>
+        <w:t xml:space="preserve">## </w:t>
+      </w:r>
+      <w:r>
+        <w:br w:type="textWrapping"/>
+      </w:r>
+      <w:r>
+        <w:rPr>
+          <w:rStyle w:val="VerbatimChar"/>
+        </w:rPr>
+        <w:t xml:space="preserve">##                     GenderC</w:t>
+      </w:r>
+      <w:r>
+        <w:br w:type="textWrapping"/>
+      </w:r>
+      <w:r>
+        <w:rPr>
+          <w:rStyle w:val="VerbatimChar"/>
+        </w:rPr>
+        <w:t xml:space="preserve">## use.dev.freq         female male</w:t>
+      </w:r>
+      <w:r>
+        <w:br w:type="textWrapping"/>
+      </w:r>
+      <w:r>
+        <w:rPr>
+          <w:rStyle w:val="VerbatimChar"/>
+        </w:rPr>
+        <w:t xml:space="preserve">##   Everyfewdays           15   12</w:t>
+      </w:r>
+      <w:r>
+        <w:br w:type="textWrapping"/>
+      </w:r>
+      <w:r>
+        <w:rPr>
+          <w:rStyle w:val="VerbatimChar"/>
+        </w:rPr>
+        <w:t xml:space="preserve">##   Idontknow               8    3</w:t>
+      </w:r>
+      <w:r>
+        <w:br w:type="textWrapping"/>
+      </w:r>
+      <w:r>
+        <w:rPr>
+          <w:rStyle w:val="VerbatimChar"/>
+        </w:rPr>
+        <w:t xml:space="preserve">##   Lessthanonceamonth      9   10</w:t>
+      </w:r>
+      <w:r>
+        <w:br w:type="textWrapping"/>
+      </w:r>
+      <w:r>
+        <w:rPr>
+          <w:rStyle w:val="VerbatimChar"/>
+        </w:rPr>
+        <w:t xml:space="preserve">##   Multipletimes          83   94</w:t>
+      </w:r>
+      <w:r>
+        <w:br w:type="textWrapping"/>
+      </w:r>
+      <w:r>
+        <w:rPr>
+          <w:rStyle w:val="VerbatimChar"/>
+        </w:rPr>
+        <w:t xml:space="preserve">##   Never                  58   38</w:t>
+      </w:r>
+      <w:r>
+        <w:br w:type="textWrapping"/>
+      </w:r>
+      <w:r>
+        <w:rPr>
+          <w:rStyle w:val="VerbatimChar"/>
+        </w:rPr>
+        <w:t xml:space="preserve">##   Onceaday                7    7</w:t>
+      </w:r>
+      <w:r>
+        <w:br w:type="textWrapping"/>
+      </w:r>
+      <w:r>
+        <w:rPr>
+          <w:rStyle w:val="VerbatimChar"/>
+        </w:rPr>
+        <w:t xml:space="preserve">##   Onceamonth              1    3</w:t>
+      </w:r>
+      <w:r>
+        <w:br w:type="textWrapping"/>
+      </w:r>
+      <w:r>
+        <w:rPr>
+          <w:rStyle w:val="VerbatimChar"/>
+        </w:rPr>
+        <w:t xml:space="preserve">##   Onceaweek               7    2</w:t>
+      </w:r>
+      <w:r>
+        <w:br w:type="textWrapping"/>
+      </w:r>
+      <w:r>
+        <w:rPr>
+          <w:rStyle w:val="VerbatimChar"/>
+        </w:rPr>
+        <w:t xml:space="preserve">##   Onceeveryfewweeks      14   11</w:t>
+      </w:r>
+      <w:r>
+        <w:br w:type="textWrapping"/>
+      </w:r>
+      <w:r>
+        <w:rPr>
+          <w:rStyle w:val="VerbatimChar"/>
+        </w:rPr>
+        <w:t xml:space="preserve">## </w:t>
+      </w:r>
+      <w:r>
+        <w:br w:type="textWrapping"/>
+      </w:r>
+      <w:r>
+        <w:rPr>
+          <w:rStyle w:val="VerbatimChar"/>
+        </w:rPr>
+        <w:t xml:space="preserve">## , , device.use = Desktopcomputer</w:t>
+      </w:r>
+      <w:r>
+        <w:br w:type="textWrapping"/>
+      </w:r>
+      <w:r>
+        <w:rPr>
+          <w:rStyle w:val="VerbatimChar"/>
+        </w:rPr>
+        <w:t xml:space="preserve">## </w:t>
+      </w:r>
+      <w:r>
+        <w:br w:type="textWrapping"/>
+      </w:r>
+      <w:r>
+        <w:rPr>
+          <w:rStyle w:val="VerbatimChar"/>
+        </w:rPr>
+        <w:t xml:space="preserve">##                     GenderC</w:t>
+      </w:r>
+      <w:r>
+        <w:br w:type="textWrapping"/>
+      </w:r>
+      <w:r>
+        <w:rPr>
+          <w:rStyle w:val="VerbatimChar"/>
+        </w:rPr>
+        <w:t xml:space="preserve">## use.dev.freq         female male</w:t>
+      </w:r>
+      <w:r>
+        <w:br w:type="textWrapping"/>
+      </w:r>
+      <w:r>
+        <w:rPr>
+          <w:rStyle w:val="VerbatimChar"/>
+        </w:rPr>
+        <w:t xml:space="preserve">##   Everyfewdays           35   25</w:t>
+      </w:r>
+      <w:r>
+        <w:br w:type="textWrapping"/>
+      </w:r>
+      <w:r>
+        <w:rPr>
+          <w:rStyle w:val="VerbatimChar"/>
+        </w:rPr>
+        <w:t xml:space="preserve">##   Idontknow               9    1</w:t>
+      </w:r>
+      <w:r>
+        <w:br w:type="textWrapping"/>
+      </w:r>
+      <w:r>
+        <w:rPr>
+          <w:rStyle w:val="VerbatimChar"/>
+        </w:rPr>
+        <w:t xml:space="preserve">##   Lessthanonceamonth     20   30</w:t>
+      </w:r>
+      <w:r>
+        <w:br w:type="textWrapping"/>
+      </w:r>
+      <w:r>
+        <w:rPr>
+          <w:rStyle w:val="VerbatimChar"/>
+        </w:rPr>
+        <w:t xml:space="preserve">##   Multipletimes          57   52</w:t>
+      </w:r>
+      <w:r>
+        <w:br w:type="textWrapping"/>
+      </w:r>
+      <w:r>
+        <w:rPr>
+          <w:rStyle w:val="VerbatimChar"/>
+        </w:rPr>
+        <w:t xml:space="preserve">##   Never                  44   24</w:t>
+      </w:r>
+      <w:r>
+        <w:br w:type="textWrapping"/>
+      </w:r>
+      <w:r>
+        <w:rPr>
+          <w:rStyle w:val="VerbatimChar"/>
+        </w:rPr>
+        <w:t xml:space="preserve">##   Onceaday               12   16</w:t>
+      </w:r>
+      <w:r>
+        <w:br w:type="textWrapping"/>
+      </w:r>
+      <w:r>
+        <w:rPr>
+          <w:rStyle w:val="VerbatimChar"/>
+        </w:rPr>
+        <w:t xml:space="preserve">##   Onceamonth              9    9</w:t>
+      </w:r>
+      <w:r>
+        <w:br w:type="textWrapping"/>
+      </w:r>
+      <w:r>
+        <w:rPr>
+          <w:rStyle w:val="VerbatimChar"/>
+        </w:rPr>
+        <w:t xml:space="preserve">##   Onceaweek              14   13</w:t>
+      </w:r>
+      <w:r>
+        <w:br w:type="textWrapping"/>
+      </w:r>
+      <w:r>
+        <w:rPr>
+          <w:rStyle w:val="VerbatimChar"/>
+        </w:rPr>
+        <w:t xml:space="preserve">##   Onceeveryfewweeks      12   15</w:t>
+      </w:r>
+      <w:r>
+        <w:br w:type="textWrapping"/>
+      </w:r>
+      <w:r>
+        <w:rPr>
+          <w:rStyle w:val="VerbatimChar"/>
+        </w:rPr>
+        <w:t xml:space="preserve">## </w:t>
+      </w:r>
+      <w:r>
+        <w:br w:type="textWrapping"/>
+      </w:r>
+      <w:r>
+        <w:rPr>
+          <w:rStyle w:val="VerbatimChar"/>
+        </w:rPr>
+        <w:t xml:space="preserve">## , , device.use = Featurerichmobilephone</w:t>
+      </w:r>
+      <w:r>
+        <w:br w:type="textWrapping"/>
+      </w:r>
+      <w:r>
+        <w:rPr>
+          <w:rStyle w:val="VerbatimChar"/>
+        </w:rPr>
+        <w:t xml:space="preserve">## </w:t>
+      </w:r>
+      <w:r>
+        <w:br w:type="textWrapping"/>
+      </w:r>
+      <w:r>
+        <w:rPr>
+          <w:rStyle w:val="VerbatimChar"/>
+        </w:rPr>
+        <w:t xml:space="preserve">##                     GenderC</w:t>
+      </w:r>
+      <w:r>
+        <w:br w:type="textWrapping"/>
+      </w:r>
+      <w:r>
+        <w:rPr>
+          <w:rStyle w:val="VerbatimChar"/>
+        </w:rPr>
+        <w:t xml:space="preserve">## use.dev.freq         female male</w:t>
+      </w:r>
+      <w:r>
+        <w:br w:type="textWrapping"/>
+      </w:r>
+      <w:r>
+        <w:rPr>
+          <w:rStyle w:val="VerbatimChar"/>
+        </w:rPr>
+        <w:t xml:space="preserve">##   Everyfewdays           11   14</w:t>
+      </w:r>
+      <w:r>
+        <w:br w:type="textWrapping"/>
+      </w:r>
+      <w:r>
+        <w:rPr>
+          <w:rStyle w:val="VerbatimChar"/>
+        </w:rPr>
+        <w:t xml:space="preserve">##   Idontknow              31   21</w:t>
+      </w:r>
+      <w:r>
+        <w:br w:type="textWrapping"/>
+      </w:r>
+      <w:r>
+        <w:rPr>
+          <w:rStyle w:val="VerbatimChar"/>
+        </w:rPr>
+        <w:t xml:space="preserve">##   Lessthanonceamonth      9   13</w:t>
+      </w:r>
+      <w:r>
+        <w:br w:type="textWrapping"/>
+      </w:r>
+      <w:r>
+        <w:rPr>
+          <w:rStyle w:val="VerbatimChar"/>
+        </w:rPr>
+        <w:t xml:space="preserve">##   Multipletimes          50   41</w:t>
+      </w:r>
+      <w:r>
+        <w:br w:type="textWrapping"/>
+      </w:r>
+      <w:r>
+        <w:rPr>
+          <w:rStyle w:val="VerbatimChar"/>
+        </w:rPr>
+        <w:t xml:space="preserve">##   Never                  84   64</w:t>
+      </w:r>
+      <w:r>
+        <w:br w:type="textWrapping"/>
+      </w:r>
+      <w:r>
+        <w:rPr>
+          <w:rStyle w:val="VerbatimChar"/>
+        </w:rPr>
+        <w:t xml:space="preserve">##   Onceaday                0    6</w:t>
+      </w:r>
+      <w:r>
+        <w:br w:type="textWrapping"/>
+      </w:r>
+      <w:r>
+        <w:rPr>
+          <w:rStyle w:val="VerbatimChar"/>
+        </w:rPr>
+        <w:t xml:space="preserve">##   Onceamonth              2    2</w:t>
+      </w:r>
+      <w:r>
+        <w:br w:type="textWrapping"/>
+      </w:r>
+      <w:r>
+        <w:rPr>
+          <w:rStyle w:val="VerbatimChar"/>
+        </w:rPr>
+        <w:t xml:space="preserve">##   Onceaweek               4    7</w:t>
+      </w:r>
+      <w:r>
+        <w:br w:type="textWrapping"/>
+      </w:r>
+      <w:r>
+        <w:rPr>
+          <w:rStyle w:val="VerbatimChar"/>
+        </w:rPr>
+        <w:t xml:space="preserve">##   Onceeveryfewweeks       9    9</w:t>
+      </w:r>
+      <w:r>
+        <w:br w:type="textWrapping"/>
+      </w:r>
+      <w:r>
+        <w:rPr>
+          <w:rStyle w:val="VerbatimChar"/>
+        </w:rPr>
+        <w:t xml:space="preserve">## </w:t>
+      </w:r>
+      <w:r>
+        <w:br w:type="textWrapping"/>
+      </w:r>
+      <w:r>
+        <w:rPr>
+          <w:rStyle w:val="VerbatimChar"/>
+        </w:rPr>
+        <w:t xml:space="preserve">## , , device.use = Laptop</w:t>
+      </w:r>
+      <w:r>
+        <w:br w:type="textWrapping"/>
+      </w:r>
+      <w:r>
+        <w:rPr>
+          <w:rStyle w:val="VerbatimChar"/>
+        </w:rPr>
+        <w:t xml:space="preserve">## </w:t>
+      </w:r>
+      <w:r>
+        <w:br w:type="textWrapping"/>
+      </w:r>
+      <w:r>
+        <w:rPr>
+          <w:rStyle w:val="VerbatimChar"/>
+        </w:rPr>
+        <w:t xml:space="preserve">##                     GenderC</w:t>
+      </w:r>
+      <w:r>
+        <w:br w:type="textWrapping"/>
+      </w:r>
+      <w:r>
+        <w:rPr>
+          <w:rStyle w:val="VerbatimChar"/>
+        </w:rPr>
+        <w:t xml:space="preserve">## use.dev.freq         female male</w:t>
+      </w:r>
+      <w:r>
+        <w:br w:type="textWrapping"/>
+      </w:r>
+      <w:r>
+        <w:rPr>
+          <w:rStyle w:val="VerbatimChar"/>
+        </w:rPr>
+        <w:t xml:space="preserve">##   Everyfewdays           11   15</w:t>
+      </w:r>
+      <w:r>
+        <w:br w:type="textWrapping"/>
+      </w:r>
+      <w:r>
+        <w:rPr>
+          <w:rStyle w:val="VerbatimChar"/>
+        </w:rPr>
+        <w:t xml:space="preserve">##   Idontknow               6    2</w:t>
+      </w:r>
+      <w:r>
+        <w:br w:type="textWrapping"/>
+      </w:r>
+      <w:r>
+        <w:rPr>
+          <w:rStyle w:val="VerbatimChar"/>
+        </w:rPr>
+        <w:t xml:space="preserve">##   Lessthanonceamonth     13   16</w:t>
+      </w:r>
+      <w:r>
+        <w:br w:type="textWrapping"/>
+      </w:r>
+      <w:r>
+        <w:rPr>
+          <w:rStyle w:val="VerbatimChar"/>
+        </w:rPr>
+        <w:t xml:space="preserve">##   Multipletimes          85   74</w:t>
+      </w:r>
+      <w:r>
+        <w:br w:type="textWrapping"/>
+      </w:r>
+      <w:r>
+        <w:rPr>
+          <w:rStyle w:val="VerbatimChar"/>
+        </w:rPr>
+        <w:t xml:space="preserve">##   Never                  50   46</w:t>
+      </w:r>
+      <w:r>
+        <w:br w:type="textWrapping"/>
+      </w:r>
+      <w:r>
+        <w:rPr>
+          <w:rStyle w:val="VerbatimChar"/>
+        </w:rPr>
+        <w:t xml:space="preserve">##   Onceaday               19   19</w:t>
+      </w:r>
+      <w:r>
+        <w:br w:type="textWrapping"/>
+      </w:r>
+      <w:r>
+        <w:rPr>
+          <w:rStyle w:val="VerbatimChar"/>
+        </w:rPr>
+        <w:t xml:space="preserve">##   Onceamonth             11    8</w:t>
+      </w:r>
+      <w:r>
+        <w:br w:type="textWrapping"/>
+      </w:r>
+      <w:r>
+        <w:rPr>
+          <w:rStyle w:val="VerbatimChar"/>
+        </w:rPr>
+        <w:t xml:space="preserve">##   Onceaweek               7    5</w:t>
+      </w:r>
+      <w:r>
+        <w:br w:type="textWrapping"/>
+      </w:r>
+      <w:r>
+        <w:rPr>
+          <w:rStyle w:val="VerbatimChar"/>
+        </w:rPr>
+        <w:t xml:space="preserve">##   Onceeveryfewweeks      14    4</w:t>
+      </w:r>
+      <w:r>
+        <w:br w:type="textWrapping"/>
+      </w:r>
+      <w:r>
+        <w:rPr>
+          <w:rStyle w:val="VerbatimChar"/>
+        </w:rPr>
+        <w:t xml:space="preserve">## </w:t>
+      </w:r>
+      <w:r>
+        <w:br w:type="textWrapping"/>
+      </w:r>
+      <w:r>
+        <w:rPr>
+          <w:rStyle w:val="VerbatimChar"/>
+        </w:rPr>
+        <w:t xml:space="preserve">## , , device.use = Smartphone</w:t>
+      </w:r>
+      <w:r>
+        <w:br w:type="textWrapping"/>
+      </w:r>
+      <w:r>
+        <w:rPr>
+          <w:rStyle w:val="VerbatimChar"/>
+        </w:rPr>
+        <w:t xml:space="preserve">## </w:t>
+      </w:r>
+      <w:r>
+        <w:br w:type="textWrapping"/>
+      </w:r>
+      <w:r>
+        <w:rPr>
+          <w:rStyle w:val="VerbatimChar"/>
+        </w:rPr>
+        <w:t xml:space="preserve">##                     GenderC</w:t>
+      </w:r>
+      <w:r>
+        <w:br w:type="textWrapping"/>
+      </w:r>
+      <w:r>
+        <w:rPr>
+          <w:rStyle w:val="VerbatimChar"/>
+        </w:rPr>
+        <w:t xml:space="preserve">## use.dev.freq         female male</w:t>
+      </w:r>
+      <w:r>
+        <w:br w:type="textWrapping"/>
+      </w:r>
+      <w:r>
+        <w:rPr>
+          <w:rStyle w:val="VerbatimChar"/>
+        </w:rPr>
+        <w:t xml:space="preserve">##   Everyfewdays            9    6</w:t>
+      </w:r>
+      <w:r>
+        <w:br w:type="textWrapping"/>
+      </w:r>
+      <w:r>
+        <w:rPr>
+          <w:rStyle w:val="VerbatimChar"/>
+        </w:rPr>
+        <w:t xml:space="preserve">##   Idontknow               6    2</w:t>
+      </w:r>
+      <w:r>
+        <w:br w:type="textWrapping"/>
+      </w:r>
+      <w:r>
+        <w:rPr>
+          <w:rStyle w:val="VerbatimChar"/>
+        </w:rPr>
+        <w:t xml:space="preserve">##   Lessthanonceamonth      3    7</w:t>
+      </w:r>
+      <w:r>
+        <w:br w:type="textWrapping"/>
+      </w:r>
+      <w:r>
+        <w:rPr>
+          <w:rStyle w:val="VerbatimChar"/>
+        </w:rPr>
+        <w:t xml:space="preserve">##   Multipletimes         147  130</w:t>
+      </w:r>
+      <w:r>
+        <w:br w:type="textWrapping"/>
+      </w:r>
+      <w:r>
+        <w:rPr>
+          <w:rStyle w:val="VerbatimChar"/>
+        </w:rPr>
+        <w:t xml:space="preserve">##   Never                  39   34</w:t>
+      </w:r>
+      <w:r>
+        <w:br w:type="textWrapping"/>
+      </w:r>
+      <w:r>
+        <w:rPr>
+          <w:rStyle w:val="VerbatimChar"/>
+        </w:rPr>
+        <w:t xml:space="preserve">##   Onceaday                7    6</w:t>
+      </w:r>
+      <w:r>
+        <w:br w:type="textWrapping"/>
+      </w:r>
+      <w:r>
+        <w:rPr>
+          <w:rStyle w:val="VerbatimChar"/>
+        </w:rPr>
+        <w:t xml:space="preserve">##   Onceamonth              0    3</w:t>
+      </w:r>
+      <w:r>
+        <w:br w:type="textWrapping"/>
+      </w:r>
+      <w:r>
+        <w:rPr>
+          <w:rStyle w:val="VerbatimChar"/>
+        </w:rPr>
+        <w:t xml:space="preserve">##   Onceaweek               1    1</w:t>
+      </w:r>
+      <w:r>
+        <w:br w:type="textWrapping"/>
+      </w:r>
+      <w:r>
+        <w:rPr>
+          <w:rStyle w:val="VerbatimChar"/>
+        </w:rPr>
+        <w:t xml:space="preserve">##   Onceeveryfewweeks       3    1</w:t>
+      </w:r>
+      <w:r>
+        <w:br w:type="textWrapping"/>
+      </w:r>
+      <w:r>
+        <w:rPr>
+          <w:rStyle w:val="VerbatimChar"/>
+        </w:rPr>
+        <w:t xml:space="preserve">## </w:t>
+      </w:r>
+      <w:r>
+        <w:br w:type="textWrapping"/>
+      </w:r>
+      <w:r>
+        <w:rPr>
+          <w:rStyle w:val="VerbatimChar"/>
+        </w:rPr>
+        <w:t xml:space="preserve">## , , device.use = Tablet</w:t>
+      </w:r>
+      <w:r>
+        <w:br w:type="textWrapping"/>
+      </w:r>
+      <w:r>
+        <w:rPr>
+          <w:rStyle w:val="VerbatimChar"/>
+        </w:rPr>
+        <w:t xml:space="preserve">## </w:t>
+      </w:r>
+      <w:r>
+        <w:br w:type="textWrapping"/>
+      </w:r>
+      <w:r>
+        <w:rPr>
+          <w:rStyle w:val="VerbatimChar"/>
+        </w:rPr>
+        <w:t xml:space="preserve">##                     GenderC</w:t>
+      </w:r>
+      <w:r>
+        <w:br w:type="textWrapping"/>
+      </w:r>
+      <w:r>
+        <w:rPr>
+          <w:rStyle w:val="VerbatimChar"/>
+        </w:rPr>
+        <w:t xml:space="preserve">## use.dev.freq         female male</w:t>
+      </w:r>
+      <w:r>
+        <w:br w:type="textWrapping"/>
+      </w:r>
+      <w:r>
+        <w:rPr>
+          <w:rStyle w:val="VerbatimChar"/>
+        </w:rPr>
+        <w:t xml:space="preserve">##   Everyfewdays           14   21</w:t>
+      </w:r>
+      <w:r>
+        <w:br w:type="textWrapping"/>
+      </w:r>
+      <w:r>
+        <w:rPr>
+          <w:rStyle w:val="VerbatimChar"/>
+        </w:rPr>
+        <w:t xml:space="preserve">##   Idontknow              20    5</w:t>
+      </w:r>
+      <w:r>
+        <w:br w:type="textWrapping"/>
+      </w:r>
+      <w:r>
+        <w:rPr>
+          <w:rStyle w:val="VerbatimChar"/>
+        </w:rPr>
+        <w:t xml:space="preserve">##   Lessthanonceamonth     12   10</w:t>
+      </w:r>
+      <w:r>
+        <w:br w:type="textWrapping"/>
+      </w:r>
+      <w:r>
+        <w:rPr>
+          <w:rStyle w:val="VerbatimChar"/>
+        </w:rPr>
+        <w:t xml:space="preserve">##   Multipletimes          30   17</w:t>
+      </w:r>
+      <w:r>
+        <w:br w:type="textWrapping"/>
+      </w:r>
+      <w:r>
+        <w:rPr>
+          <w:rStyle w:val="VerbatimChar"/>
+        </w:rPr>
+        <w:t xml:space="preserve">##   Never                 110  108</w:t>
+      </w:r>
+      <w:r>
+        <w:br w:type="textWrapping"/>
+      </w:r>
+      <w:r>
+        <w:rPr>
+          <w:rStyle w:val="VerbatimChar"/>
+        </w:rPr>
+        <w:t xml:space="preserve">##   Onceaday                6    8</w:t>
+      </w:r>
+      <w:r>
+        <w:br w:type="textWrapping"/>
+      </w:r>
+      <w:r>
+        <w:rPr>
+          <w:rStyle w:val="VerbatimChar"/>
+        </w:rPr>
+        <w:t xml:space="preserve">##   Onceamonth              2    5</w:t>
+      </w:r>
+      <w:r>
+        <w:br w:type="textWrapping"/>
+      </w:r>
+      <w:r>
+        <w:rPr>
+          <w:rStyle w:val="VerbatimChar"/>
+        </w:rPr>
+        <w:t xml:space="preserve">##   Onceaweek               9    3</w:t>
+      </w:r>
+      <w:r>
+        <w:br w:type="textWrapping"/>
+      </w:r>
+      <w:r>
+        <w:rPr>
+          <w:rStyle w:val="VerbatimChar"/>
+        </w:rPr>
+        <w:t xml:space="preserve">##   Onceeveryfewweeks       7    5</w:t>
+      </w:r>
+    </w:p>
+    <w:p>
+      <w:pPr>
+        <w:pStyle w:val="SourceCode"/>
+      </w:pPr>
+      <w:r>
+        <w:rPr>
+          <w:rStyle w:val="VerbatimChar"/>
+        </w:rPr>
+        <w:t xml:space="preserve">##   [1] 21.83333 21.83333 21.83333 21.83333 21.83333 21.83333 21.83333</w:t>
+      </w:r>
+      <w:r>
+        <w:br w:type="textWrapping"/>
+      </w:r>
+      <w:r>
+        <w:rPr>
+          <w:rStyle w:val="VerbatimChar"/>
+        </w:rPr>
+        <w:t xml:space="preserve">##   [8] 21.83333 21.83333 21.83333 21.83333 21.83333 21.83333 21.83333</w:t>
+      </w:r>
+      <w:r>
+        <w:br w:type="textWrapping"/>
+      </w:r>
+      <w:r>
+        <w:rPr>
+          <w:rStyle w:val="VerbatimChar"/>
+        </w:rPr>
+        <w:t xml:space="preserve">##  [15] 21.83333 21.83333 21.83333 21.83333 21.83333 21.83333 21.83333</w:t>
+      </w:r>
+      <w:r>
+        <w:br w:type="textWrapping"/>
+      </w:r>
+      <w:r>
+        <w:rPr>
+          <w:rStyle w:val="VerbatimChar"/>
+        </w:rPr>
+        <w:t xml:space="preserve">##  [22] 21.83333 21.83333 21.83333 21.83333 21.83333 21.83333 21.83333</w:t>
+      </w:r>
+      <w:r>
+        <w:br w:type="textWrapping"/>
+      </w:r>
+      <w:r>
+        <w:rPr>
+          <w:rStyle w:val="VerbatimChar"/>
+        </w:rPr>
+        <w:t xml:space="preserve">##  [29] 21.83333 21.83333 21.83333 21.83333 21.83333 21.83333 21.83333</w:t>
+      </w:r>
+      <w:r>
+        <w:br w:type="textWrapping"/>
+      </w:r>
+      <w:r>
+        <w:rPr>
+          <w:rStyle w:val="VerbatimChar"/>
+        </w:rPr>
+        <w:t xml:space="preserve">##  [36] 21.83333 21.83333 21.83333 21.83333 21.83333 21.83333 21.83333</w:t>
+      </w:r>
+      <w:r>
+        <w:br w:type="textWrapping"/>
+      </w:r>
+      <w:r>
+        <w:rPr>
+          <w:rStyle w:val="VerbatimChar"/>
+        </w:rPr>
+        <w:t xml:space="preserve">##  [43] 21.83333 21.83333 21.83333 21.83333 21.83333 21.83333 21.83333</w:t>
+      </w:r>
+      <w:r>
+        <w:br w:type="textWrapping"/>
+      </w:r>
+      <w:r>
+        <w:rPr>
+          <w:rStyle w:val="VerbatimChar"/>
+        </w:rPr>
+        <w:t xml:space="preserve">##  [50] 21.83333 21.83333 21.83333 21.83333 21.83333 21.83333 21.83333</w:t>
+      </w:r>
+      <w:r>
+        <w:br w:type="textWrapping"/>
+      </w:r>
+      <w:r>
+        <w:rPr>
+          <w:rStyle w:val="VerbatimChar"/>
+        </w:rPr>
+        <w:t xml:space="preserve">##  [57] 21.83333 21.83333 21.83333 21.83333 21.83333 21.83333 21.83333</w:t>
+      </w:r>
+      <w:r>
+        <w:br w:type="textWrapping"/>
+      </w:r>
+      <w:r>
+        <w:rPr>
+          <w:rStyle w:val="VerbatimChar"/>
+        </w:rPr>
+        <w:t xml:space="preserve">##  [64] 21.83333 21.83333 21.83333 21.83333 21.83333 21.83333 21.83333</w:t>
+      </w:r>
+      <w:r>
+        <w:br w:type="textWrapping"/>
+      </w:r>
+      <w:r>
+        <w:rPr>
+          <w:rStyle w:val="VerbatimChar"/>
+        </w:rPr>
+        <w:t xml:space="preserve">##  [71] 21.83333 21.83333 21.83333 21.83333 21.83333 21.83333 21.83333</w:t>
+      </w:r>
+      <w:r>
+        <w:br w:type="textWrapping"/>
+      </w:r>
+      <w:r>
+        <w:rPr>
+          <w:rStyle w:val="VerbatimChar"/>
+        </w:rPr>
+        <w:t xml:space="preserve">##  [78] 21.83333 21.83333 21.83333 21.83333 21.83333 21.83333 21.83333</w:t>
+      </w:r>
+      <w:r>
+        <w:br w:type="textWrapping"/>
+      </w:r>
+      <w:r>
+        <w:rPr>
+          <w:rStyle w:val="VerbatimChar"/>
+        </w:rPr>
+        <w:t xml:space="preserve">##  [85] 21.83333 21.83333 21.83333 21.83333 21.83333 21.83333 21.83333</w:t>
+      </w:r>
+      <w:r>
+        <w:br w:type="textWrapping"/>
+      </w:r>
+      <w:r>
+        <w:rPr>
+          <w:rStyle w:val="VerbatimChar"/>
+        </w:rPr>
+        <w:t xml:space="preserve">##  [92] 21.83333 21.83333 21.83333 21.83333 21.83333 21.83333 21.83333</w:t>
+      </w:r>
+      <w:r>
+        <w:br w:type="textWrapping"/>
+      </w:r>
+      <w:r>
+        <w:rPr>
+          <w:rStyle w:val="VerbatimChar"/>
+        </w:rPr>
+        <w:t xml:space="preserve">##  [99] 21.83333 21.83333 21.83333 21.83333 21.83333 21.83333 21.83333</w:t>
+      </w:r>
+      <w:r>
+        <w:br w:type="textWrapping"/>
+      </w:r>
+      <w:r>
+        <w:rPr>
+          <w:rStyle w:val="VerbatimChar"/>
+        </w:rPr>
+        <w:t xml:space="preserve">## [106] 21.83333 21.83333 21.83333</w:t>
+      </w:r>
+    </w:p>
+    <w:p>
+      <w:pPr>
+        <w:pStyle w:val="SourceCode"/>
+      </w:pPr>
+      <w:r>
+        <w:rPr>
+          <w:rStyle w:val="VerbatimChar"/>
+        </w:rPr>
+        <w:t xml:space="preserve">## [1] "the expected counts are much lower and hence the warning"</w:t>
+      </w:r>
+    </w:p>
+    <w:p>
+      <w:pPr>
+        <w:pStyle w:val="SourceCode"/>
+      </w:pPr>
+      <w:r>
+        <w:rPr>
+          <w:rStyle w:val="VerbatimChar"/>
+        </w:rPr>
+        <w:t xml:space="preserve">## [1] "Use Monte-Carlo simulation test"</w:t>
+      </w:r>
+    </w:p>
+    <w:p>
+      <w:pPr>
+        <w:pStyle w:val="SourceCode"/>
+      </w:pPr>
+      <w:r>
+        <w:rPr>
+          <w:rStyle w:val="VerbatimChar"/>
+        </w:rPr>
+        <w:t xml:space="preserve">## </w:t>
+      </w:r>
+      <w:r>
+        <w:br w:type="textWrapping"/>
+      </w:r>
+      <w:r>
+        <w:rPr>
+          <w:rStyle w:val="VerbatimChar"/>
+        </w:rPr>
+        <w:t xml:space="preserve">##  Chi-squared test for given probabilities with simulated p-value</w:t>
+      </w:r>
+      <w:r>
+        <w:br w:type="textWrapping"/>
+      </w:r>
+      <w:r>
+        <w:rPr>
+          <w:rStyle w:val="VerbatimChar"/>
+        </w:rPr>
+        <w:t xml:space="preserve">##  (based on 2000 replicates)</w:t>
+      </w:r>
+      <w:r>
+        <w:br w:type="textWrapping"/>
+      </w:r>
+      <w:r>
+        <w:rPr>
+          <w:rStyle w:val="VerbatimChar"/>
+        </w:rPr>
+        <w:t xml:space="preserve">## </w:t>
+      </w:r>
+      <w:r>
+        <w:br w:type="textWrapping"/>
+      </w:r>
+      <w:r>
+        <w:rPr>
+          <w:rStyle w:val="VerbatimChar"/>
+        </w:rPr>
+        <w:t xml:space="preserve">## data:  dev.use.tab</w:t>
+      </w:r>
+      <w:r>
+        <w:br w:type="textWrapping"/>
+      </w:r>
+      <w:r>
+        <w:rPr>
+          <w:rStyle w:val="VerbatimChar"/>
+        </w:rPr>
+        <w:t xml:space="preserve">## X-squared = 4034.977, df = NA, p-value = 0.0004998</w:t>
+      </w:r>
+    </w:p>
+    <w:p>
+      <w:pPr>
+        <w:pStyle w:val="SourceCode"/>
+      </w:pPr>
+      <w:r>
+        <w:rPr>
+          <w:rStyle w:val="VerbatimChar"/>
+        </w:rPr>
+        <w:t xml:space="preserve">## [1] "Check the associations along with the devices"</w:t>
+      </w:r>
+    </w:p>
+    <w:p>
+      <w:r>
+        <w:drawing>
+          <wp:inline>
+            <wp:extent cx="5440680" cy="3110487"/>
+            <wp:effectExtent b="0" l="0" r="0" t="0"/>
+            <wp:docPr descr="" id="1" name="Picture"/>
+            <a:graphic>
+              <a:graphicData uri="http://schemas.openxmlformats.org/drawingml/2006/picture">
+                <pic:pic>
+                  <pic:nvPicPr>
+                    <pic:cNvPr descr="DOT-Survey-Data-Analysis-23-May-2016_files/figure-docx/anal-dev-use-by-gender-3.png" id="0" name="Picture"/>
+                    <pic:cNvPicPr>
+                      <a:picLocks noChangeArrowheads="1" noChangeAspect="1"/>
+                    </pic:cNvPicPr>
+                  </pic:nvPicPr>
+                  <pic:blipFill>
+                    <a:blip r:embed="rId47"/>
+                    <a:stretch>
+                      <a:fillRect/>
+                    </a:stretch>
+                  </pic:blipFill>
+                  <pic:spPr bwMode="auto">
+                    <a:xfrm>
+                      <a:off x="0" y="0"/>
+                      <a:ext cx="5440680" cy="3110487"/>
+                    </a:xfrm>
+                    <a:prstGeom prst="rect">
+                      <a:avLst/>
+                    </a:prstGeom>
+                    <a:noFill/>
+                    <a:ln w="9525">
+                      <a:noFill/>
+                      <a:headEnd/>
+                      <a:tailEnd/>
+                    </a:ln>
+                  </pic:spPr>
+                </pic:pic>
+              </a:graphicData>
+            </a:graphic>
+          </wp:inline>
+        </w:drawing>
       </w:r>
     </w:p>
     <w:p>
@@ -1812,13 +3514,13 @@
               <a:graphicData uri="http://schemas.openxmlformats.org/drawingml/2006/picture">
                 <pic:pic>
                   <pic:nvPicPr>
-                    <pic:cNvPr descr="DOT-Survey-Data-Analysis-23-May-2016_files/figure-docx/unnamed-chunk-12-1.png" id="0" name="Picture"/>
+                    <pic:cNvPr descr="DOT-Survey-Data-Analysis-23-May-2016_files/figure-docx/unnamed-chunk-10-1.png" id="0" name="Picture"/>
                     <pic:cNvPicPr>
                       <a:picLocks noChangeArrowheads="1" noChangeAspect="1"/>
                     </pic:cNvPicPr>
                   </pic:nvPicPr>
                   <pic:blipFill>
-                    <a:blip r:embed="rId39"/>
+                    <a:blip r:embed="rId48"/>
                     <a:stretch>
                       <a:fillRect/>
                     </a:stretch>
@@ -1845,26 +3547,6 @@
         </w:drawing>
       </w:r>
     </w:p>
-    <w:p>
-      <w:r>
-        <w:t xml:space="preserve">Note that the</w:t>
-      </w:r>
-      <w:r>
-        <w:t xml:space="preserve"> </w:t>
-      </w:r>
-      <w:r>
-        <w:rPr>
-          <w:rStyle w:val="VerbatimChar"/>
-        </w:rPr>
-        <w:t xml:space="preserve">echo = FALSE</w:t>
-      </w:r>
-      <w:r>
-        <w:t xml:space="preserve"> </w:t>
-      </w:r>
-      <w:r>
-        <w:t xml:space="preserve">parameter was added to the code chunk to prevent printing of the R code that generated the plot.</w:t>
-      </w:r>
-    </w:p>
     <w:sectPr/>
   </w:body>
 </w:document>
@@ -1958,7 +3640,7 @@
     </w:lvl>
   </w:abstractNum>
   <w:abstractNum w:abstractNumId="990">
-    <w:nsid w:val="c17144f1"/>
+    <w:nsid w:val="e08b629a"/>
     <w:multiLevelType w:val="multilevel"/>
     <w:lvl w:ilvl="0">
       <w:numFmt w:val="bullet"/>
@@ -2039,7 +3721,7 @@
     </w:lvl>
   </w:abstractNum>
   <w:abstractNum w:abstractNumId="99411">
-    <w:nsid w:val="7a056d53"/>
+    <w:nsid w:val="cb4520e5"/>
     <w:multiLevelType w:val="multilevel"/>
     <w:lvl w:ilvl="0">
       <w:start w:val="1"/>

</xml_diff>